<commit_message>
Nightshot and Gen shot update
</commit_message>
<xml_diff>
--- a/Musings/Apperceptions.docx
+++ b/Musings/Apperceptions.docx
@@ -4,13 +4,7 @@
   <w:body>
     <w:p>
       <w:r>
-        <w:t xml:space="preserve">Just because you think something, </w:t>
-      </w:r>
-      <w:r>
-        <w:t>doesn’t</w:t>
-      </w:r>
-      <w:r>
-        <w:t xml:space="preserve"> make it true</w:t>
+        <w:t>Just because you think something, doesn’t make it true</w:t>
       </w:r>
       <w:r>
         <w:t>.</w:t>
@@ -28,7 +22,27 @@
     </w:p>
     <w:p>
       <w:r>
-        <w:t xml:space="preserve">Looking over your shoulder to take in, with sweet vindication all the things you have overcome in the past, is a lovely balm for bruises received while navigating the rough trail life is composed of. It's a great feeling, being able to </w:t>
+        <w:t>Looking over your shoulder to take in, with sweet vindication all the things you have overcome in the past, is a lovely balm for</w:t>
+      </w:r>
+      <w:r>
+        <w:t xml:space="preserve"> the</w:t>
+      </w:r>
+      <w:r>
+        <w:t xml:space="preserve"> </w:t>
+      </w:r>
+      <w:proofErr w:type="gramStart"/>
+      <w:r>
+        <w:t>bruises</w:t>
+      </w:r>
+      <w:proofErr w:type="gramEnd"/>
+      <w:r>
+        <w:t xml:space="preserve"> </w:t>
+      </w:r>
+      <w:r>
+        <w:t>life gives us</w:t>
+      </w:r>
+      <w:r>
+        <w:t xml:space="preserve">. It's a great feeling, being able to </w:t>
       </w:r>
       <w:proofErr w:type="gramStart"/>
       <w:r>
@@ -36,12 +50,48 @@
       </w:r>
       <w:proofErr w:type="gramEnd"/>
       <w:r>
-        <w:t xml:space="preserve"> "If only childhood me could see me now!" but that is not exactly what I felt, nor is it what I want to meditate on with this soliloquy.</w:t>
-      </w:r>
-    </w:p>
-    <w:p>
-      <w:r>
-        <w:t xml:space="preserve">The balm I hope to bring attention to is harder to grasp, but just as substantial in its own way. To me, it brings to mind something more along the lines of a </w:t>
+        <w:t xml:space="preserve"> "If only childhood me could see me now!" but that is not exactly what I felt</w:t>
+      </w:r>
+      <w:r>
+        <w:t xml:space="preserve"> that day</w:t>
+      </w:r>
+      <w:r>
+        <w:t>, nor is it what I want to meditate on with this soliloquy.</w:t>
+      </w:r>
+    </w:p>
+    <w:p>
+      <w:r>
+        <w:t xml:space="preserve">The balm I hope to bring attention to is harder to </w:t>
+      </w:r>
+      <w:r>
+        <w:t>work with</w:t>
+      </w:r>
+      <w:r>
+        <w:t>,</w:t>
+      </w:r>
+      <w:r>
+        <w:t xml:space="preserve"> </w:t>
+      </w:r>
+      <w:r>
+        <w:t>but</w:t>
+      </w:r>
+      <w:r>
+        <w:t xml:space="preserve"> once you see it</w:t>
+      </w:r>
+      <w:r>
+        <w:t>’</w:t>
+      </w:r>
+      <w:r>
+        <w:t>s there, it becomes</w:t>
+      </w:r>
+      <w:r>
+        <w:t xml:space="preserve"> just as substantial</w:t>
+      </w:r>
+      <w:r>
+        <w:t>.</w:t>
+      </w:r>
+      <w:r>
+        <w:t xml:space="preserve"> To me, it brings to mind something more along the lines of a </w:t>
       </w:r>
       <w:proofErr w:type="gramStart"/>
       <w:r>
@@ -49,7 +99,7 @@
       </w:r>
       <w:proofErr w:type="gramEnd"/>
       <w:r>
-        <w:t>. One I hope to illuminate, so that you could perhaps avoid similar detours I meandered through, taking the better part of 3 decades before I felt comfortable in my skin.</w:t>
+        <w:t xml:space="preserve">. </w:t>
       </w:r>
     </w:p>
     <w:p>
@@ -85,7 +135,52 @@
     </w:p>
     <w:p>
       <w:r>
-        <w:t>What I realized while struggling to find my way through these unbidden thoughts, was how greedily I had taken for granted a blindingly obvious fact. That being the prerogative of, and my ability to, actually work towards a goal.</w:t>
+        <w:t>While I was submitting my photos to the competition, I was not expecting the thoughts that came into view</w:t>
+      </w:r>
+      <w:r>
+        <w:t xml:space="preserve">. </w:t>
+      </w:r>
+      <w:r>
+        <w:t>I was s</w:t>
+      </w:r>
+      <w:r>
+        <w:t xml:space="preserve">truggling to find </w:t>
+      </w:r>
+      <w:r>
+        <w:t xml:space="preserve">how to make sense of </w:t>
+      </w:r>
+      <w:r>
+        <w:t>it all</w:t>
+      </w:r>
+      <w:r>
+        <w:t>.</w:t>
+      </w:r>
+      <w:r>
+        <w:t xml:space="preserve"> It started to come into focus.</w:t>
+      </w:r>
+      <w:r>
+        <w:t xml:space="preserve"> It was an understanding that for the better part of thirty years</w:t>
+      </w:r>
+      <w:r>
+        <w:t>,</w:t>
+      </w:r>
+      <w:r>
+        <w:t xml:space="preserve"> </w:t>
+      </w:r>
+      <w:r>
+        <w:t>I</w:t>
+      </w:r>
+      <w:r>
+        <w:t xml:space="preserve"> </w:t>
+      </w:r>
+      <w:r>
+        <w:t xml:space="preserve">greedily had taken for granted a blindingly obvious fact. That being </w:t>
+      </w:r>
+      <w:r>
+        <w:t>my</w:t>
+      </w:r>
+      <w:r>
+        <w:t xml:space="preserve"> prerogative and ability to actually work towards a goal.</w:t>
       </w:r>
     </w:p>
     <w:p>
@@ -122,7 +217,13 @@
     </w:p>
     <w:p>
       <w:r>
-        <w:t xml:space="preserve">The joy I would feel would be real, but it would be a vapid understanding of the idea, and not something that would actually affect or encourage me. It would simply be a story about somebody else. The comprehension would have been utterly lost in translation. Why? Because I </w:t>
+        <w:t>The joy I would feel would be real, but it would be a vapid</w:t>
+      </w:r>
+      <w:r>
+        <w:t>, lacking true</w:t>
+      </w:r>
+      <w:r>
+        <w:t xml:space="preserve"> understanding of the idea, and not something that would actually affect or encourage me. It would simply be a story about somebody else. Why? Because I </w:t>
       </w:r>
       <w:proofErr w:type="gramStart"/>
       <w:r>
@@ -132,20 +233,100 @@
       <w:r>
         <w:t xml:space="preserve"> the very concepts of impetus and development from the scope of my understanding.</w:t>
       </w:r>
-    </w:p>
-    <w:p>
-      <w:r>
-        <w:t>I would be embarrassed if asked to explain the book I would be reading, or caught watching music videos, singing</w:t>
-      </w:r>
-      <w:proofErr w:type="gramStart"/>
-      <w:r>
-        <w:t>, liking</w:t>
-      </w:r>
-      <w:proofErr w:type="gramEnd"/>
-      <w:r>
-        <w:t xml:space="preserve"> things of my own accord. I was living life and could enjoy things, but only because I didn't let myself think about being an individual. I realize this is not uncommon, I'm writing about this not to bring attention to myself, but with hope that another may find solace in the similarities found in suffering despite the chasm caused by our irrefutable individuality we all possess.</w:t>
-      </w:r>
-    </w:p>
+      <w:r>
+        <w:t xml:space="preserve"> Some examples of what I am getting at,</w:t>
+      </w:r>
+      <w:r>
+        <w:t xml:space="preserve"> and</w:t>
+      </w:r>
+      <w:r>
+        <w:t xml:space="preserve"> not uncommon </w:t>
+      </w:r>
+      <w:r>
+        <w:t>ones at that. S</w:t>
+      </w:r>
+      <w:r>
+        <w:t>till</w:t>
+      </w:r>
+      <w:r>
+        <w:t>,</w:t>
+      </w:r>
+      <w:r>
+        <w:t xml:space="preserve"> they are mine</w:t>
+      </w:r>
+      <w:r>
+        <w:t xml:space="preserve"> too</w:t>
+      </w:r>
+      <w:r>
+        <w:t>.</w:t>
+      </w:r>
+    </w:p>
+    <w:p>
+      <w:r>
+        <w:t xml:space="preserve">I would be embarrassed if asked to explain </w:t>
+      </w:r>
+      <w:r>
+        <w:t>a</w:t>
+      </w:r>
+      <w:r>
+        <w:t xml:space="preserve"> book I w</w:t>
+      </w:r>
+      <w:r>
+        <w:t>as</w:t>
+      </w:r>
+      <w:r>
+        <w:t xml:space="preserve"> reading, or </w:t>
+      </w:r>
+      <w:r>
+        <w:t>if someone saw me</w:t>
+      </w:r>
+      <w:r>
+        <w:t xml:space="preserve"> watching music videos,</w:t>
+      </w:r>
+      <w:r>
+        <w:t xml:space="preserve"> or</w:t>
+      </w:r>
+      <w:r>
+        <w:t xml:space="preserve"> singing,</w:t>
+      </w:r>
+      <w:r>
+        <w:t xml:space="preserve"> simply</w:t>
+      </w:r>
+      <w:r>
+        <w:t xml:space="preserve"> liking things of my own accord</w:t>
+      </w:r>
+      <w:r>
+        <w:t xml:space="preserve">. </w:t>
+      </w:r>
+      <w:r>
+        <w:t xml:space="preserve">I was living life and could enjoy things, but only because I didn't let myself think about being an individual. </w:t>
+      </w:r>
+      <w:r>
+        <w:t xml:space="preserve">The irrefutable individuality of our person and perceptions only emphasizes the chasm between each one of us. </w:t>
+      </w:r>
+      <w:r>
+        <w:t xml:space="preserve">I </w:t>
+      </w:r>
+      <w:r>
+        <w:t xml:space="preserve">share </w:t>
+      </w:r>
+      <w:r>
+        <w:t>some of mine,</w:t>
+      </w:r>
+      <w:r>
+        <w:t xml:space="preserve"> with hope that </w:t>
+      </w:r>
+      <w:r>
+        <w:t>others</w:t>
+      </w:r>
+      <w:r>
+        <w:t xml:space="preserve"> may find solace in the similarities</w:t>
+      </w:r>
+      <w:r>
+        <w:t>.</w:t>
+      </w:r>
+    </w:p>
+    <w:p/>
     <w:p>
       <w:r>
         <w:t xml:space="preserve">With all that being said, I am forever grateful, because a quiet understanding that things could be okay remained </w:t>
@@ -161,11 +342,11 @@
     </w:p>
     <w:p>
       <w:r>
-        <w:t xml:space="preserve">Recently I spoke with my oldest friend, who I had not spoken to for over a decade. It was with great joy that we both realized that our fellowship remained intact. It was as if no time had passed. He reminded me of the shared joy we had in our conversations over the years. Which reminded me that I did have some outlets, unbeholden to the pall I enveloped </w:t>
+        <w:t xml:space="preserve">Recently I spoke with my oldest friend, who I had not spoken to for over a decade. It was with great joy that we both realized that our fellowship remained intact. It was as if no time had passed. He reminded me of the shared joy we had in our conversations over the years. </w:t>
       </w:r>
       <w:r>
         <w:lastRenderedPageBreak/>
-        <w:t xml:space="preserve">myself with. I believe that these moments of unconscious inhibition were </w:t>
+        <w:t xml:space="preserve">Which reminded me that I did have some outlets, unbeholden to the pall I enveloped myself with. I believe that these moments of unconscious inhibition were </w:t>
       </w:r>
       <w:proofErr w:type="gramStart"/>
       <w:r>
@@ -186,7 +367,37 @@
     </w:p>
     <w:p>
       <w:r>
-        <w:t xml:space="preserve">This sounds contrary to the claim of my inconsequence, but I would disagree. This is a distinction I hope to illuminate, and one of the feelings that I hoped to touch on with this essay. While knowing that I was capable of things, and wanted to not fail </w:t>
+        <w:t xml:space="preserve">This sounds contrary to the claim of my inconsequence, but I would disagree. </w:t>
+      </w:r>
+      <w:r>
+        <w:t>For there is</w:t>
+      </w:r>
+      <w:r>
+        <w:t xml:space="preserve"> a distinction, </w:t>
+      </w:r>
+      <w:r>
+        <w:t>it being</w:t>
+      </w:r>
+      <w:r>
+        <w:t xml:space="preserve"> one of the feelings </w:t>
+      </w:r>
+      <w:r>
+        <w:t>I want</w:t>
+      </w:r>
+      <w:r>
+        <w:t>ed</w:t>
+      </w:r>
+      <w:r>
+        <w:t xml:space="preserve"> </w:t>
+      </w:r>
+      <w:r>
+        <w:t xml:space="preserve">to touch on with this essay. </w:t>
+      </w:r>
+      <w:r>
+        <w:t>I knew</w:t>
+      </w:r>
+      <w:r>
+        <w:t xml:space="preserve"> that I was capable of things, and wanted to not fail </w:t>
       </w:r>
       <w:proofErr w:type="gramStart"/>
       <w:r>
@@ -194,7 +405,53 @@
       </w:r>
       <w:proofErr w:type="gramEnd"/>
       <w:r>
-        <w:t xml:space="preserve"> life, this desire stopped at work, duty and friendship.</w:t>
+        <w:t xml:space="preserve"> life</w:t>
+      </w:r>
+      <w:r>
+        <w:t xml:space="preserve">. I </w:t>
+      </w:r>
+      <w:proofErr w:type="gramStart"/>
+      <w:r>
+        <w:t>saw myself</w:t>
+      </w:r>
+      <w:proofErr w:type="gramEnd"/>
+      <w:r>
+        <w:t xml:space="preserve"> how I expect most people </w:t>
+      </w:r>
+      <w:proofErr w:type="gramStart"/>
+      <w:r>
+        <w:t>see</w:t>
+      </w:r>
+      <w:proofErr w:type="gramEnd"/>
+      <w:r>
+        <w:t xml:space="preserve"> themselves. I </w:t>
+      </w:r>
+      <w:r>
+        <w:t xml:space="preserve">just thought that most people could handle things better, and to protect myself, I only let myself </w:t>
+      </w:r>
+      <w:r>
+        <w:t>desire</w:t>
+      </w:r>
+      <w:r>
+        <w:t xml:space="preserve"> what I believed</w:t>
+      </w:r>
+      <w:r>
+        <w:t xml:space="preserve"> was</w:t>
+      </w:r>
+      <w:r>
+        <w:t xml:space="preserve"> within my reach. Full</w:t>
+      </w:r>
+      <w:r>
+        <w:t xml:space="preserve"> stop</w:t>
+      </w:r>
+      <w:r>
+        <w:t>.</w:t>
+      </w:r>
+      <w:r>
+        <w:t xml:space="preserve"> Be helpful, be friendly, be happy, be quiet</w:t>
+      </w:r>
+      <w:r>
+        <w:t>, there be dragons.</w:t>
       </w:r>
     </w:p>
     <w:p>
@@ -290,37 +547,33 @@
       </w:r>
       <w:proofErr w:type="gramEnd"/>
       <w:r>
-        <w:t xml:space="preserve"> done something that proved my old understanding of myself to be false. There was more than one way to think about my life. Without knowing it, I created </w:t>
-      </w:r>
-      <w:proofErr w:type="gramStart"/>
-      <w:r>
-        <w:t>a desire</w:t>
-      </w:r>
-      <w:proofErr w:type="gramEnd"/>
-      <w:r>
-        <w:t xml:space="preserve"> path </w:t>
-      </w:r>
-      <w:proofErr w:type="gramStart"/>
-      <w:r>
-        <w:t>for</w:t>
-      </w:r>
-      <w:proofErr w:type="gramEnd"/>
-      <w:r>
-        <w:t xml:space="preserve"> my life.</w:t>
-      </w:r>
-    </w:p>
-    <w:p>
+        <w:t xml:space="preserve"> done something that proved my old understanding of myself to be </w:t>
+      </w:r>
       <w:r>
         <w:lastRenderedPageBreak/>
+        <w:t>false. There was more than one way to think about my life. Without knowing it, I created a desire</w:t>
+      </w:r>
+      <w:r>
+        <w:t>-</w:t>
+      </w:r>
+      <w:r>
+        <w:t>path for my life.</w:t>
+      </w:r>
+    </w:p>
+    <w:p>
+      <w:r>
         <w:t xml:space="preserve">The more I walked it, the easier it became to see. Submitting my photography to a competition, made me stop, think, and turn around. What came to mind was not validation, satisfaction, or something arising from impetus. But rather the understanding that no matter what is going on in my life, or how commonplace things seem, there will always be ways to have novel experiences. As I looked back, </w:t>
       </w:r>
-      <w:proofErr w:type="gramStart"/>
-      <w:r>
-        <w:t>Instead</w:t>
-      </w:r>
-      <w:proofErr w:type="gramEnd"/>
+      <w:r>
+        <w:t>instead</w:t>
+      </w:r>
       <w:r>
         <w:t xml:space="preserve"> of seeing all the hardships I overcame to get where I am now, I saw the ways I let myself make things better. </w:t>
+      </w:r>
+    </w:p>
+    <w:p>
+      <w:r>
+        <w:t>Just because you think something, doesn’t mean it has to come true.</w:t>
       </w:r>
     </w:p>
     <w:p/>

</xml_diff>